<commit_message>
Remove information from report
</commit_message>
<xml_diff>
--- a/References/200 word report DVDE.docx
+++ b/References/200 word report DVDE.docx
@@ -1,6 +1,6 @@
 
 <file path=word/document.xml><?xml version="1.0" encoding="utf-8"?>
-<w:document xmlns:wpc="http://schemas.microsoft.com/office/word/2010/wordprocessingCanvas" xmlns:cx="http://schemas.microsoft.com/office/drawing/2014/chartex" xmlns:cx1="http://schemas.microsoft.com/office/drawing/2015/9/8/chartex" xmlns:cx2="http://schemas.microsoft.com/office/drawing/2015/10/21/chartex" xmlns:cx3="http://schemas.microsoft.com/office/drawing/2016/5/9/chartex" xmlns:cx4="http://schemas.microsoft.com/office/drawing/2016/5/10/chartex" xmlns:cx5="http://schemas.microsoft.com/office/drawing/2016/5/11/chartex" xmlns:cx6="http://schemas.microsoft.com/office/drawing/2016/5/12/chartex" xmlns:cx7="http://schemas.microsoft.com/office/drawing/2016/5/13/chartex" xmlns:cx8="http://schemas.microsoft.com/office/drawing/2016/5/14/chartex" xmlns:mc="http://schemas.openxmlformats.org/markup-compatibility/2006" xmlns:aink="http://schemas.microsoft.com/office/drawing/2016/ink" xmlns:am3d="http://schemas.microsoft.com/office/drawing/2017/model3d" xmlns:o="urn:schemas-microsoft-com:office:office" xmlns:r="http://schemas.openxmlformats.org/officeDocument/2006/relationships" xmlns:m="http://schemas.openxmlformats.org/officeDocument/2006/math" xmlns:v="urn:schemas-microsoft-com:vml" xmlns:wp14="http://schemas.microsoft.com/office/word/2010/wordprocessingDrawing" xmlns:wp="http://schemas.openxmlformats.org/drawingml/2006/wordprocessingDrawing" xmlns:w10="urn:schemas-microsoft-com:office:word" xmlns:w="http://schemas.openxmlformats.org/wordprocessingml/2006/main" xmlns:w14="http://schemas.microsoft.com/office/word/2010/wordml" xmlns:w15="http://schemas.microsoft.com/office/word/2012/wordml" xmlns:w16cid="http://schemas.microsoft.com/office/word/2016/wordml/cid" xmlns:w16se="http://schemas.microsoft.com/office/word/2015/wordml/symex" xmlns:wpg="http://schemas.microsoft.com/office/word/2010/wordprocessingGroup" xmlns:wpi="http://schemas.microsoft.com/office/word/2010/wordprocessingInk" xmlns:wne="http://schemas.microsoft.com/office/word/2006/wordml" xmlns:wps="http://schemas.microsoft.com/office/word/2010/wordprocessingShape" mc:Ignorable="w14 w15 w16se w16cid wp14">
+<w:document xmlns:wpc="http://schemas.microsoft.com/office/word/2010/wordprocessingCanvas" xmlns:cx="http://schemas.microsoft.com/office/drawing/2014/chartex" xmlns:cx1="http://schemas.microsoft.com/office/drawing/2015/9/8/chartex" xmlns:cx2="http://schemas.microsoft.com/office/drawing/2015/10/21/chartex" xmlns:cx3="http://schemas.microsoft.com/office/drawing/2016/5/9/chartex" xmlns:cx4="http://schemas.microsoft.com/office/drawing/2016/5/10/chartex" xmlns:cx5="http://schemas.microsoft.com/office/drawing/2016/5/11/chartex" xmlns:cx6="http://schemas.microsoft.com/office/drawing/2016/5/12/chartex" xmlns:cx7="http://schemas.microsoft.com/office/drawing/2016/5/13/chartex" xmlns:cx8="http://schemas.microsoft.com/office/drawing/2016/5/14/chartex" xmlns:mc="http://schemas.openxmlformats.org/markup-compatibility/2006" xmlns:aink="http://schemas.microsoft.com/office/drawing/2016/ink" xmlns:am3d="http://schemas.microsoft.com/office/drawing/2017/model3d" xmlns:o="urn:schemas-microsoft-com:office:office" xmlns:oel="http://schemas.microsoft.com/office/2019/extlst" xmlns:r="http://schemas.openxmlformats.org/officeDocument/2006/relationships" xmlns:m="http://schemas.openxmlformats.org/officeDocument/2006/math" xmlns:v="urn:schemas-microsoft-com:vml" xmlns:wp14="http://schemas.microsoft.com/office/word/2010/wordprocessingDrawing" xmlns:wp="http://schemas.openxmlformats.org/drawingml/2006/wordprocessingDrawing" xmlns:w10="urn:schemas-microsoft-com:office:word" xmlns:w="http://schemas.openxmlformats.org/wordprocessingml/2006/main" xmlns:w14="http://schemas.microsoft.com/office/word/2010/wordml" xmlns:w15="http://schemas.microsoft.com/office/word/2012/wordml" xmlns:w16cex="http://schemas.microsoft.com/office/word/2018/wordml/cex" xmlns:w16cid="http://schemas.microsoft.com/office/word/2016/wordml/cid" xmlns:w16="http://schemas.microsoft.com/office/word/2018/wordml" xmlns:w16sdtdh="http://schemas.microsoft.com/office/word/2020/wordml/sdtdatahash" xmlns:w16se="http://schemas.microsoft.com/office/word/2015/wordml/symex" xmlns:wpg="http://schemas.microsoft.com/office/word/2010/wordprocessingGroup" xmlns:wpi="http://schemas.microsoft.com/office/word/2010/wordprocessingInk" xmlns:wne="http://schemas.microsoft.com/office/word/2006/wordml" xmlns:wps="http://schemas.microsoft.com/office/word/2010/wordprocessingShape" mc:Ignorable="w14 w15 w16se w16cid w16 w16cex w16sdtdh wp14">
   <w:body>
     <w:p>
       <w:pPr>
@@ -8,7 +8,6 @@
         <w:rPr>
           <w:rFonts w:ascii="Arial" w:eastAsia="Times New Roman" w:hAnsi="Arial" w:cs="Arial"/>
           <w:color w:val="000000"/>
-          <w:sz w:val="32"/>
           <w:lang w:eastAsia="en-SG"/>
         </w:rPr>
       </w:pPr>
@@ -16,19 +15,27 @@
         <w:rPr>
           <w:rFonts w:ascii="Arial" w:eastAsia="Times New Roman" w:hAnsi="Arial" w:cs="Arial"/>
           <w:color w:val="000000"/>
-          <w:sz w:val="32"/>
-          <w:lang w:eastAsia="en-SG"/>
-        </w:rPr>
-        <w:t>Name: Cornelius</w:t>
+          <w:lang w:eastAsia="en-SG"/>
+        </w:rPr>
+        <w:t>I learned that coding an appealing and user-friendly website requires a lot of hard work and planning. This includes creating project plans that outline the purpose, target audience, site type, and more. Completing wireframes and storyboards also aided in the effective planning of my website. I learned that CSS and HTML are essential for making a webpage visually appealing and easy to navigate. CSS properties such as margins, padding, and fonts play a crucial role in this process. Therefore, planning beforehand is crucial to ensure a smooth implementation of ideas in the future.</w:t>
       </w:r>
     </w:p>
     <w:p>
       <w:pPr>
         <w:spacing w:after="0" w:line="240" w:lineRule="auto"/>
         <w:rPr>
-          <w:rFonts w:ascii="Times New Roman" w:eastAsia="Times New Roman" w:hAnsi="Times New Roman" w:cs="Times New Roman"/>
-          <w:sz w:val="36"/>
-          <w:szCs w:val="24"/>
+          <w:rFonts w:ascii="Arial" w:eastAsia="Times New Roman" w:hAnsi="Arial" w:cs="Arial"/>
+          <w:color w:val="000000"/>
+          <w:lang w:eastAsia="en-SG"/>
+        </w:rPr>
+      </w:pPr>
+    </w:p>
+    <w:p>
+      <w:pPr>
+        <w:spacing w:after="0" w:line="240" w:lineRule="auto"/>
+        <w:rPr>
+          <w:rFonts w:ascii="Arial" w:eastAsia="Times New Roman" w:hAnsi="Arial" w:cs="Arial"/>
+          <w:color w:val="000000"/>
           <w:lang w:eastAsia="en-SG"/>
         </w:rPr>
       </w:pPr>
@@ -36,10 +43,9 @@
         <w:rPr>
           <w:rFonts w:ascii="Arial" w:eastAsia="Times New Roman" w:hAnsi="Arial" w:cs="Arial"/>
           <w:color w:val="000000"/>
-          <w:sz w:val="32"/>
-          <w:lang w:eastAsia="en-SG"/>
-        </w:rPr>
-        <w:t>Class: DIT/1A/02</w:t>
+          <w:lang w:eastAsia="en-SG"/>
+        </w:rPr>
+        <w:t>The skills I obtained from my DVD module helped me enhance the images I took personally or found on the internet. This gave my website the feel it was lacking and made a greater impact on the audience. Studying DVD greatly assisted me in making my website more appealing as I knew which elements to apply. However, I encountered a trade-off between visual appeal and practicality. I had to balance the two to create a successful website. For instance, my DVD teacher taught me to avoid redundant headings that lead to the same place as they might confuse the user. Meanwhile, my WCD teacher emphasized the importance of ensuring the user knows which page they are on. With the knowledge from both, I had to strike a balance, along with many other factors.</w:t>
       </w:r>
     </w:p>
     <w:p>
@@ -48,7 +54,16 @@
         <w:rPr>
           <w:rFonts w:ascii="Arial" w:eastAsia="Times New Roman" w:hAnsi="Arial" w:cs="Arial"/>
           <w:color w:val="000000"/>
-          <w:sz w:val="32"/>
+          <w:lang w:eastAsia="en-SG"/>
+        </w:rPr>
+      </w:pPr>
+    </w:p>
+    <w:p>
+      <w:pPr>
+        <w:spacing w:after="0" w:line="240" w:lineRule="auto"/>
+        <w:rPr>
+          <w:rFonts w:ascii="Arial" w:eastAsia="Times New Roman" w:hAnsi="Arial" w:cs="Arial"/>
+          <w:color w:val="000000"/>
           <w:lang w:eastAsia="en-SG"/>
         </w:rPr>
       </w:pPr>
@@ -56,19 +71,27 @@
         <w:rPr>
           <w:rFonts w:ascii="Arial" w:eastAsia="Times New Roman" w:hAnsi="Arial" w:cs="Arial"/>
           <w:color w:val="000000"/>
-          <w:sz w:val="32"/>
-          <w:lang w:eastAsia="en-SG"/>
-        </w:rPr>
-        <w:t>Teacher:</w:t>
+          <w:lang w:eastAsia="en-SG"/>
+        </w:rPr>
+        <w:t xml:space="preserve">I looked at websites such as Facebook, eBay, Amazon, and many more, and </w:t>
       </w:r>
+      <w:proofErr w:type="spellStart"/>
       <w:r>
         <w:rPr>
           <w:rFonts w:ascii="Arial" w:eastAsia="Times New Roman" w:hAnsi="Arial" w:cs="Arial"/>
           <w:color w:val="000000"/>
-          <w:sz w:val="32"/>
-          <w:lang w:eastAsia="en-SG"/>
-        </w:rPr>
-        <w:t xml:space="preserve"> Ms Jan Ang</w:t>
+          <w:lang w:eastAsia="en-SG"/>
+        </w:rPr>
+        <w:t>marveled</w:t>
+      </w:r>
+      <w:proofErr w:type="spellEnd"/>
+      <w:r>
+        <w:rPr>
+          <w:rFonts w:ascii="Arial" w:eastAsia="Times New Roman" w:hAnsi="Arial" w:cs="Arial"/>
+          <w:color w:val="000000"/>
+          <w:lang w:eastAsia="en-SG"/>
+        </w:rPr>
+        <w:t xml:space="preserve"> at how smoothly they operated. The amount of hard work and time put into these websites was very visible. I initially felt inferior when comparing my website to these big names. However, with hard work and perseverance, I managed to create a website that was visually appealing and provided sufficient information for the user. The information about my website, its products, services, and history flowed seamlessly, which I am proud of.</w:t>
       </w:r>
     </w:p>
     <w:p>
@@ -77,27 +100,6 @@
         <w:rPr>
           <w:rFonts w:ascii="Arial" w:eastAsia="Times New Roman" w:hAnsi="Arial" w:cs="Arial"/>
           <w:color w:val="000000"/>
-          <w:sz w:val="32"/>
-          <w:lang w:eastAsia="en-SG"/>
-        </w:rPr>
-      </w:pPr>
-      <w:r>
-        <w:rPr>
-          <w:rFonts w:ascii="Arial" w:eastAsia="Times New Roman" w:hAnsi="Arial" w:cs="Arial"/>
-          <w:color w:val="000000"/>
-          <w:sz w:val="32"/>
-          <w:lang w:eastAsia="en-SG"/>
-        </w:rPr>
-        <w:t>Admin: 1738607</w:t>
-      </w:r>
-    </w:p>
-    <w:p>
-      <w:pPr>
-        <w:spacing w:after="0" w:line="240" w:lineRule="auto"/>
-        <w:rPr>
-          <w:rFonts w:ascii="Times New Roman" w:eastAsia="Times New Roman" w:hAnsi="Times New Roman" w:cs="Times New Roman"/>
-          <w:sz w:val="24"/>
-          <w:szCs w:val="24"/>
           <w:lang w:eastAsia="en-SG"/>
         </w:rPr>
       </w:pPr>
@@ -105,12 +107,6 @@
     <w:p>
       <w:pPr>
         <w:spacing w:after="0" w:line="240" w:lineRule="auto"/>
-        <w:rPr>
-          <w:rFonts w:ascii="Times New Roman" w:eastAsia="Times New Roman" w:hAnsi="Times New Roman" w:cs="Times New Roman"/>
-          <w:sz w:val="24"/>
-          <w:szCs w:val="24"/>
-          <w:lang w:eastAsia="en-SG"/>
-        </w:rPr>
       </w:pPr>
       <w:r>
         <w:rPr>
@@ -118,203 +114,9 @@
           <w:color w:val="000000"/>
           <w:lang w:eastAsia="en-SG"/>
         </w:rPr>
-        <w:t xml:space="preserve">I learnt that to code </w:t>
-      </w:r>
-      <w:r>
-        <w:rPr>
-          <w:rFonts w:ascii="Arial" w:eastAsia="Times New Roman" w:hAnsi="Arial" w:cs="Arial"/>
-          <w:color w:val="000000"/>
-          <w:lang w:eastAsia="en-SG"/>
-        </w:rPr>
-        <w:t>an</w:t>
-      </w:r>
-      <w:r>
-        <w:rPr>
-          <w:rFonts w:ascii="Arial" w:eastAsia="Times New Roman" w:hAnsi="Arial" w:cs="Arial"/>
-          <w:color w:val="000000"/>
-          <w:lang w:eastAsia="en-SG"/>
-        </w:rPr>
-        <w:t xml:space="preserve"> appealing and user-friendly website, a lot of hard work and planning is required to implement many things into the file. Planning through project plans, which included purpose, target audience, site type, etc. Completing wireframes and storyboards also helped in properly planning my website. Some things that I learnt in class such as margins, padding, font, CSS and HTML, everything plays a part into making a web page look visually appealing and easy to navigate. Therefore, the importance of planning beforehand is very important to know what to do in the future so that ideas can be carried out smoothly.</w:t>
+        <w:t>To improve, I would spend more time developing my project plan, wireframes, and storyboard because I ended up making more changes than I initially expected. Other than that, everything seemed quite fine. There wasn’t much else to improve on my website, and after I finished, my HTML and CSS pages required very little correction. In general, this exercise really opened my eyes to the difficulty and somewhat tedious nature of coding, as well as the time and effort required to create an appealing and user-friendly website.</w:t>
       </w:r>
     </w:p>
-    <w:p>
-      <w:pPr>
-        <w:spacing w:after="0" w:line="240" w:lineRule="auto"/>
-        <w:rPr>
-          <w:rFonts w:ascii="Times New Roman" w:eastAsia="Times New Roman" w:hAnsi="Times New Roman" w:cs="Times New Roman"/>
-          <w:sz w:val="24"/>
-          <w:szCs w:val="24"/>
-          <w:lang w:eastAsia="en-SG"/>
-        </w:rPr>
-      </w:pPr>
-    </w:p>
-    <w:p>
-      <w:pPr>
-        <w:spacing w:after="0" w:line="240" w:lineRule="auto"/>
-        <w:rPr>
-          <w:rFonts w:ascii="Times New Roman" w:eastAsia="Times New Roman" w:hAnsi="Times New Roman" w:cs="Times New Roman"/>
-          <w:sz w:val="24"/>
-          <w:szCs w:val="24"/>
-          <w:lang w:eastAsia="en-SG"/>
-        </w:rPr>
-      </w:pPr>
-      <w:r>
-        <w:rPr>
-          <w:rFonts w:ascii="Times New Roman" w:eastAsia="Times New Roman" w:hAnsi="Times New Roman" w:cs="Times New Roman"/>
-          <w:sz w:val="24"/>
-          <w:szCs w:val="24"/>
-          <w:lang w:eastAsia="en-SG"/>
-        </w:rPr>
-        <w:t xml:space="preserve">The skills that I obtained from my module DVD helped me to further enhance the images that I either took personally or from the internet. It helped me to give my website the feel that the photos were lacking </w:t>
-      </w:r>
-      <w:proofErr w:type="gramStart"/>
-      <w:r>
-        <w:rPr>
-          <w:rFonts w:ascii="Times New Roman" w:eastAsia="Times New Roman" w:hAnsi="Times New Roman" w:cs="Times New Roman"/>
-          <w:sz w:val="24"/>
-          <w:szCs w:val="24"/>
-          <w:lang w:eastAsia="en-SG"/>
-        </w:rPr>
-        <w:t>in order to</w:t>
-      </w:r>
-      <w:proofErr w:type="gramEnd"/>
-      <w:r>
-        <w:rPr>
-          <w:rFonts w:ascii="Times New Roman" w:eastAsia="Times New Roman" w:hAnsi="Times New Roman" w:cs="Times New Roman"/>
-          <w:sz w:val="24"/>
-          <w:szCs w:val="24"/>
-          <w:lang w:eastAsia="en-SG"/>
-        </w:rPr>
-        <w:t xml:space="preserve"> have a greater impact on the audience. Studying DVD greatly assisted me in making my website more appealing as I knew which elements to apply. However, there was a setback between visual appeal and practicality, I had to balance the two to achieve a successful website. For instance, my DVD teacher taught me not to have redundant headings that lead to the same place as it might confuse the user. Whilst my WCD teacher told me it was better to make sure the user knows which page he or she is at. With the knowledge of the two I had to balance it out as well as many other factors.</w:t>
-      </w:r>
-      <w:bookmarkStart w:id="0" w:name="_GoBack"/>
-      <w:bookmarkEnd w:id="0"/>
-    </w:p>
-    <w:p>
-      <w:pPr>
-        <w:spacing w:after="0" w:line="240" w:lineRule="auto"/>
-        <w:rPr>
-          <w:rFonts w:ascii="Times New Roman" w:eastAsia="Times New Roman" w:hAnsi="Times New Roman" w:cs="Times New Roman"/>
-          <w:sz w:val="24"/>
-          <w:szCs w:val="24"/>
-          <w:lang w:eastAsia="en-SG"/>
-        </w:rPr>
-      </w:pPr>
-    </w:p>
-    <w:p>
-      <w:pPr>
-        <w:spacing w:after="0" w:line="240" w:lineRule="auto"/>
-        <w:rPr>
-          <w:rFonts w:ascii="Times New Roman" w:eastAsia="Times New Roman" w:hAnsi="Times New Roman" w:cs="Times New Roman"/>
-          <w:sz w:val="24"/>
-          <w:szCs w:val="24"/>
-          <w:lang w:eastAsia="en-SG"/>
-        </w:rPr>
-      </w:pPr>
-      <w:r>
-        <w:rPr>
-          <w:rFonts w:ascii="Arial" w:eastAsia="Times New Roman" w:hAnsi="Arial" w:cs="Arial"/>
-          <w:color w:val="000000"/>
-          <w:lang w:eastAsia="en-SG"/>
-        </w:rPr>
-        <w:t xml:space="preserve">I looked at websites such as </w:t>
-      </w:r>
-      <w:r>
-        <w:rPr>
-          <w:rFonts w:ascii="Arial" w:eastAsia="Times New Roman" w:hAnsi="Arial" w:cs="Arial"/>
-          <w:color w:val="000000"/>
-          <w:lang w:eastAsia="en-SG"/>
-        </w:rPr>
-        <w:t>Facebook</w:t>
-      </w:r>
-      <w:r>
-        <w:rPr>
-          <w:rFonts w:ascii="Arial" w:eastAsia="Times New Roman" w:hAnsi="Arial" w:cs="Arial"/>
-          <w:color w:val="000000"/>
-          <w:lang w:eastAsia="en-SG"/>
-        </w:rPr>
-        <w:t xml:space="preserve">, </w:t>
-      </w:r>
-      <w:r>
-        <w:rPr>
-          <w:rFonts w:ascii="Arial" w:eastAsia="Times New Roman" w:hAnsi="Arial" w:cs="Arial"/>
-          <w:color w:val="000000"/>
-          <w:lang w:eastAsia="en-SG"/>
-        </w:rPr>
-        <w:t>eBay</w:t>
-      </w:r>
-      <w:r>
-        <w:rPr>
-          <w:rFonts w:ascii="Arial" w:eastAsia="Times New Roman" w:hAnsi="Arial" w:cs="Arial"/>
-          <w:color w:val="000000"/>
-          <w:lang w:eastAsia="en-SG"/>
-        </w:rPr>
-        <w:t xml:space="preserve">, </w:t>
-      </w:r>
-      <w:r>
-        <w:rPr>
-          <w:rFonts w:ascii="Arial" w:eastAsia="Times New Roman" w:hAnsi="Arial" w:cs="Arial"/>
-          <w:color w:val="000000"/>
-          <w:lang w:eastAsia="en-SG"/>
-        </w:rPr>
-        <w:t>A</w:t>
-      </w:r>
-      <w:r>
-        <w:rPr>
-          <w:rFonts w:ascii="Arial" w:eastAsia="Times New Roman" w:hAnsi="Arial" w:cs="Arial"/>
-          <w:color w:val="000000"/>
-          <w:lang w:eastAsia="en-SG"/>
-        </w:rPr>
-        <w:t xml:space="preserve">mazon and many more and </w:t>
-      </w:r>
-      <w:r>
-        <w:rPr>
-          <w:rFonts w:ascii="Arial" w:eastAsia="Times New Roman" w:hAnsi="Arial" w:cs="Arial"/>
-          <w:color w:val="000000"/>
-          <w:lang w:eastAsia="en-SG"/>
-        </w:rPr>
-        <w:t>marvelled</w:t>
-      </w:r>
-      <w:r>
-        <w:rPr>
-          <w:rFonts w:ascii="Arial" w:eastAsia="Times New Roman" w:hAnsi="Arial" w:cs="Arial"/>
-          <w:color w:val="000000"/>
-          <w:lang w:eastAsia="en-SG"/>
-        </w:rPr>
-        <w:t xml:space="preserve"> at how smoothly things were done and the amount of hard work and time put into the websites were very visible. I looked down on my website as I compared it to the big names. But, with hard work and perseverance I managed to come up with a website that was visually appealing and can provide sufficient information for the user. Information on my website, its products, services and its history managed to flow seamlessly into the website which I am proud of.</w:t>
-      </w:r>
-    </w:p>
-    <w:p>
-      <w:pPr>
-        <w:spacing w:after="0" w:line="240" w:lineRule="auto"/>
-        <w:rPr>
-          <w:rFonts w:ascii="Times New Roman" w:eastAsia="Times New Roman" w:hAnsi="Times New Roman" w:cs="Times New Roman"/>
-          <w:sz w:val="24"/>
-          <w:szCs w:val="24"/>
-          <w:lang w:eastAsia="en-SG"/>
-        </w:rPr>
-      </w:pPr>
-    </w:p>
-    <w:p>
-      <w:pPr>
-        <w:spacing w:after="0" w:line="240" w:lineRule="auto"/>
-        <w:rPr>
-          <w:rFonts w:ascii="Times New Roman" w:eastAsia="Times New Roman" w:hAnsi="Times New Roman" w:cs="Times New Roman"/>
-          <w:sz w:val="24"/>
-          <w:szCs w:val="24"/>
-          <w:lang w:eastAsia="en-SG"/>
-        </w:rPr>
-      </w:pPr>
-      <w:r>
-        <w:rPr>
-          <w:rFonts w:ascii="Arial" w:eastAsia="Times New Roman" w:hAnsi="Arial" w:cs="Arial"/>
-          <w:color w:val="000000"/>
-          <w:lang w:eastAsia="en-SG"/>
-        </w:rPr>
-        <w:t xml:space="preserve">Some steps that I would take or change to make it better is to take more time in developing my project plan, wireframes and storyboard because in the end I chose to change it more than I expected. Other than that, everything seemed quite fine, there was not much else to improve on in my website and after I was done my HTML and CSS pages had very little to correct. In general, I would say that this exercise really opened my eyes on how difficult and somewhat tedious coding was, and the time and effort required to make an appealing and user-friendly website. </w:t>
-      </w:r>
-    </w:p>
-    <w:p/>
     <w:sectPr>
       <w:pgSz w:w="11906" w:h="16838"/>
       <w:pgMar w:top="1440" w:right="1440" w:bottom="1440" w:left="1440" w:header="708" w:footer="708" w:gutter="0"/>
@@ -326,7 +128,7 @@
 </file>
 
 <file path=word/styles.xml><?xml version="1.0" encoding="utf-8"?>
-<w:styles xmlns:mc="http://schemas.openxmlformats.org/markup-compatibility/2006" xmlns:r="http://schemas.openxmlformats.org/officeDocument/2006/relationships" xmlns:w="http://schemas.openxmlformats.org/wordprocessingml/2006/main" xmlns:w14="http://schemas.microsoft.com/office/word/2010/wordml" xmlns:w15="http://schemas.microsoft.com/office/word/2012/wordml" xmlns:w16cid="http://schemas.microsoft.com/office/word/2016/wordml/cid" xmlns:w16se="http://schemas.microsoft.com/office/word/2015/wordml/symex" mc:Ignorable="w14 w15 w16se w16cid">
+<w:styles xmlns:mc="http://schemas.openxmlformats.org/markup-compatibility/2006" xmlns:r="http://schemas.openxmlformats.org/officeDocument/2006/relationships" xmlns:w="http://schemas.openxmlformats.org/wordprocessingml/2006/main" xmlns:w14="http://schemas.microsoft.com/office/word/2010/wordml" xmlns:w15="http://schemas.microsoft.com/office/word/2012/wordml" xmlns:w16cex="http://schemas.microsoft.com/office/word/2018/wordml/cex" xmlns:w16cid="http://schemas.microsoft.com/office/word/2016/wordml/cid" xmlns:w16="http://schemas.microsoft.com/office/word/2018/wordml" xmlns:w16sdtdh="http://schemas.microsoft.com/office/word/2020/wordml/sdtdatahash" xmlns:w16se="http://schemas.microsoft.com/office/word/2015/wordml/symex" mc:Ignorable="w14 w15 w16se w16cid w16 w16cex w16sdtdh">
   <w:docDefaults>
     <w:rPrDefault>
       <w:rPr>
@@ -342,7 +144,7 @@
       </w:pPr>
     </w:pPrDefault>
   </w:docDefaults>
-  <w:latentStyles w:defLockedState="0" w:defUIPriority="99" w:defSemiHidden="0" w:defUnhideWhenUsed="0" w:defQFormat="0" w:count="375">
+  <w:latentStyles w:defLockedState="0" w:defUIPriority="99" w:defSemiHidden="0" w:defUnhideWhenUsed="0" w:defQFormat="0" w:count="376">
     <w:lsdException w:name="Normal" w:uiPriority="0" w:qFormat="1"/>
     <w:lsdException w:name="heading 1" w:uiPriority="9" w:qFormat="1"/>
     <w:lsdException w:name="heading 2" w:semiHidden="1" w:uiPriority="9" w:unhideWhenUsed="1" w:qFormat="1"/>
@@ -718,6 +520,7 @@
     <w:lsdException w:name="Smart Hyperlink" w:semiHidden="1" w:unhideWhenUsed="1"/>
     <w:lsdException w:name="Hashtag" w:semiHidden="1" w:unhideWhenUsed="1"/>
     <w:lsdException w:name="Unresolved Mention" w:semiHidden="1" w:unhideWhenUsed="1"/>
+    <w:lsdException w:name="Smart Link" w:semiHidden="1" w:unhideWhenUsed="1"/>
   </w:latentStyles>
   <w:style w:type="paragraph" w:default="1" w:styleId="Normal">
     <w:name w:val="Normal"/>

</xml_diff>